<commit_message>
01 August files added
</commit_message>
<xml_diff>
--- a/php/PHP_Evidence_Question_R51_2.docx
+++ b/php/PHP_Evidence_Question_R51_2.docx
@@ -124,15 +124,7 @@
           <w:sz w:val="28"/>
           <w:szCs w:val="28"/>
         </w:rPr>
-        <w:t>Create an associative array of 5 elements where index will be country name and value will be corresponding capital name. Sort the array by capital name and print</w:t>
-      </w:r>
-      <w:r>
-        <w:rPr>
-          <w:rFonts w:ascii="Calibri" w:hAnsi="Calibri"/>
-          <w:sz w:val="28"/>
-          <w:szCs w:val="28"/>
-        </w:rPr>
-        <w:t xml:space="preserve"> them in a table.</w:t>
+        <w:t>Create an associative array of 5 elements where index will be country name and value will be corresponding capital name. Sort the array by capital name and print them in a table.</w:t>
       </w:r>
     </w:p>
     <w:p>
@@ -151,11 +143,8 @@
     <w:p>
       <w:pPr>
         <w:pStyle w:val="ListParagraph"/>
-        <w:numPr>
-          <w:ilvl w:val="0"/>
-          <w:numId w:val="9"/>
-        </w:numPr>
         <w:spacing w:line="480" w:lineRule="auto"/>
+        <w:ind w:left="360"/>
         <w:rPr>
           <w:rFonts w:ascii="Calibri" w:hAnsi="Calibri"/>
           <w:color w:val="000000"/>
@@ -163,30 +152,6 @@
           <w:szCs w:val="22"/>
         </w:rPr>
       </w:pPr>
-      <w:r>
-        <w:rPr>
-          <w:rFonts w:ascii="Calibri" w:hAnsi="Calibri"/>
-          <w:sz w:val="28"/>
-          <w:szCs w:val="28"/>
-        </w:rPr>
-        <w:t xml:space="preserve">Create a PHP script to upload a particular type of file to the server and limit the file size to </w:t>
-      </w:r>
-      <w:r>
-        <w:rPr>
-          <w:rFonts w:ascii="Calibri" w:hAnsi="Calibri"/>
-          <w:sz w:val="28"/>
-          <w:szCs w:val="28"/>
-        </w:rPr>
-        <w:t>5</w:t>
-      </w:r>
-      <w:r>
-        <w:rPr>
-          <w:rFonts w:ascii="Calibri" w:hAnsi="Calibri"/>
-          <w:sz w:val="28"/>
-          <w:szCs w:val="28"/>
-        </w:rPr>
-        <w:t xml:space="preserve">00 KB (File type can be PDF/IMAGE/Document file).                                                                                                                               </w:t>
-      </w:r>
       <w:r>
         <w:rPr>
           <w:rFonts w:ascii="Calibri" w:hAnsi="Calibri"/>

</xml_diff>